<commit_message>
CDPT-412 Update PDP document (#2123)
</commit_message>
<xml_diff>
--- a/lib/assets/pdp.docx
+++ b/lib/assets/pdp.docx
@@ -52,7 +52,7 @@
                       <w:noProof/>
                     </w:rPr>
                     <w:drawing>
-                      <wp:inline distT="0" distB="0" distL="0" distR="0" wp14:anchorId="57DFEAD1" wp14:editId="4440303D">
+                      <wp:inline distT="0" distB="0" distL="0" distR="0" wp14:anchorId="256930FA" wp14:editId="4F889DD1">
                         <wp:extent cx="1574800" cy="609600"/>
                         <wp:effectExtent l="0" t="0" r="0" b="0"/>
                         <wp:docPr id="1" name="Picture 1"/>
@@ -602,6 +602,7 @@
               <w:rPr>
                 <w:rFonts w:ascii="Arial" w:hAnsi="Arial" w:cs="Arial"/>
                 <w:b/>
+                <w:bCs/>
                 <w:sz w:val="22"/>
                 <w:szCs w:val="22"/>
               </w:rPr>
@@ -791,7 +792,7 @@
                 <w:sz w:val="22"/>
                 <w:szCs w:val="22"/>
               </w:rPr>
-              <w:t>Forename</w:t>
+              <w:t>Name</w:t>
             </w:r>
             <w:r>
               <w:rPr>
@@ -853,6 +854,96 @@
               </w:rPr>
               <w:fldChar w:fldCharType="end"/>
             </w:r>
+          </w:p>
+          <w:p>
+            <w:pPr>
+              <w:rPr>
+                <w:rFonts w:ascii="Arial" w:hAnsi="Arial" w:cs="Arial"/>
+                <w:b/>
+                <w:sz w:val="22"/>
+                <w:szCs w:val="22"/>
+              </w:rPr>
+            </w:pPr>
+          </w:p>
+          <w:p>
+            <w:pPr>
+              <w:rPr>
+                <w:rFonts w:ascii="Arial" w:hAnsi="Arial" w:cs="Arial"/>
+                <w:b/>
+                <w:sz w:val="22"/>
+                <w:szCs w:val="22"/>
+              </w:rPr>
+            </w:pPr>
+          </w:p>
+          <w:p>
+            <w:pPr>
+              <w:rPr>
+                <w:rFonts w:ascii="Arial" w:hAnsi="Arial" w:cs="Arial"/>
+                <w:b/>
+                <w:sz w:val="22"/>
+                <w:szCs w:val="22"/>
+              </w:rPr>
+            </w:pPr>
+            <w:r>
+              <w:rPr>
+                <w:rFonts w:ascii="Arial" w:hAnsi="Arial" w:cs="Arial"/>
+                <w:b/>
+                <w:sz w:val="22"/>
+                <w:szCs w:val="22"/>
+              </w:rPr>
+              <w:t xml:space="preserve">Aliases: </w:t>
+            </w:r>
+            <w:r>
+              <w:rPr>
+                <w:rFonts w:ascii="Arial" w:hAnsi="Arial" w:cs="Arial"/>
+                <w:b/>
+                <w:bCs/>
+                <w:sz w:val="22"/>
+                <w:szCs w:val="22"/>
+              </w:rPr>
+              <w:fldChar w:fldCharType="begin"/>
+            </w:r>
+            <w:r>
+              <w:rPr>
+                <w:rFonts w:ascii="Arial" w:hAnsi="Arial" w:cs="Arial"/>
+                <w:b/>
+                <w:bCs/>
+                <w:sz w:val="22"/>
+                <w:szCs w:val="22"/>
+              </w:rPr>
+              <w:instrText xml:space="preserve"> MERGEFIELD =aliases \* MERGEFORMAT </w:instrText>
+            </w:r>
+            <w:r>
+              <w:rPr>
+                <w:rFonts w:ascii="Arial" w:hAnsi="Arial" w:cs="Arial"/>
+                <w:b/>
+                <w:bCs/>
+                <w:sz w:val="22"/>
+                <w:szCs w:val="22"/>
+              </w:rPr>
+              <w:fldChar w:fldCharType="separate"/>
+            </w:r>
+            <w:r>
+              <w:rPr>
+                <w:rFonts w:ascii="Arial" w:hAnsi="Arial" w:cs="Arial"/>
+                <w:b/>
+                <w:bCs/>
+                <w:noProof/>
+                <w:sz w:val="22"/>
+                <w:szCs w:val="22"/>
+              </w:rPr>
+              <w:t>«=aliases»</w:t>
+            </w:r>
+            <w:r>
+              <w:rPr>
+                <w:rFonts w:ascii="Arial" w:hAnsi="Arial" w:cs="Arial"/>
+                <w:b/>
+                <w:bCs/>
+                <w:sz w:val="22"/>
+                <w:szCs w:val="22"/>
+              </w:rPr>
+              <w:fldChar w:fldCharType="end"/>
+            </w:r>
             <w:r>
               <w:rPr>
                 <w:rFonts w:ascii="Arial" w:hAnsi="Arial" w:cs="Arial"/>
@@ -861,26 +952,27 @@
                 <w:szCs w:val="22"/>
               </w:rPr>
               <w:br/>
-              <w:t xml:space="preserve">Offender </w:t>
-            </w:r>
-            <w:r>
-              <w:rPr>
-                <w:rFonts w:ascii="Arial" w:hAnsi="Arial" w:cs="Arial"/>
-                <w:b/>
-                <w:sz w:val="22"/>
-                <w:szCs w:val="22"/>
-              </w:rPr>
-              <w:t>Surn</w:t>
-            </w:r>
-            <w:r>
-              <w:rPr>
-                <w:rFonts w:ascii="Arial" w:hAnsi="Arial" w:cs="Arial"/>
-                <w:b/>
-                <w:sz w:val="22"/>
-                <w:szCs w:val="22"/>
-              </w:rPr>
-              <w:t>ame:</w:t>
-            </w:r>
+            </w:r>
+          </w:p>
+          <w:p>
+            <w:pPr>
+              <w:rPr>
+                <w:rFonts w:ascii="Arial" w:hAnsi="Arial" w:cs="Arial"/>
+                <w:b/>
+                <w:sz w:val="22"/>
+                <w:szCs w:val="22"/>
+              </w:rPr>
+            </w:pPr>
+          </w:p>
+          <w:p>
+            <w:pPr>
+              <w:rPr>
+                <w:rFonts w:ascii="Arial" w:hAnsi="Arial" w:cs="Arial"/>
+                <w:b/>
+                <w:sz w:val="22"/>
+                <w:szCs w:val="22"/>
+              </w:rPr>
+            </w:pPr>
           </w:p>
         </w:tc>
         <w:tc>
@@ -893,7 +985,6 @@
               <w:rPr>
                 <w:rFonts w:ascii="Arial" w:hAnsi="Arial" w:cs="Arial"/>
                 <w:b/>
-                <w:bCs/>
                 <w:sz w:val="22"/>
                 <w:szCs w:val="22"/>
               </w:rPr>
@@ -958,16 +1049,6 @@
               </w:rPr>
               <w:fldChar w:fldCharType="end"/>
             </w:r>
-          </w:p>
-          <w:p>
-            <w:pPr>
-              <w:rPr>
-                <w:rFonts w:ascii="Arial" w:hAnsi="Arial" w:cs="Arial"/>
-                <w:b/>
-                <w:sz w:val="22"/>
-                <w:szCs w:val="22"/>
-              </w:rPr>
-            </w:pPr>
           </w:p>
         </w:tc>
         <w:tc>
@@ -997,6 +1078,7 @@
               <w:rPr>
                 <w:rFonts w:ascii="Arial" w:hAnsi="Arial" w:cs="Arial"/>
                 <w:b/>
+                <w:bCs/>
                 <w:sz w:val="22"/>
                 <w:szCs w:val="22"/>
               </w:rPr>
@@ -1078,741 +1160,28 @@
       </w:tr>
     </w:tbl>
     <w:p/>
-    <w:tbl>
-      <w:tblPr>
-        <w:tblW w:w="0" w:type="auto"/>
-        <w:tblBorders>
-          <w:top w:val="single" w:sz="4" w:space="0" w:color="auto"/>
-          <w:left w:val="single" w:sz="4" w:space="0" w:color="auto"/>
-          <w:bottom w:val="single" w:sz="4" w:space="0" w:color="auto"/>
-          <w:right w:val="single" w:sz="4" w:space="0" w:color="auto"/>
-          <w:insideH w:val="single" w:sz="4" w:space="0" w:color="auto"/>
-          <w:insideV w:val="single" w:sz="4" w:space="0" w:color="auto"/>
-        </w:tblBorders>
-        <w:tblLook w:val="04A0" w:firstRow="1" w:lastRow="0" w:firstColumn="1" w:lastColumn="0" w:noHBand="0" w:noVBand="1"/>
-      </w:tblPr>
-      <w:tblGrid>
-        <w:gridCol w:w="2523"/>
-        <w:gridCol w:w="2517"/>
-        <w:gridCol w:w="2501"/>
-        <w:gridCol w:w="2513"/>
-      </w:tblGrid>
-      <w:tr>
-        <w:tc>
-          <w:tcPr>
-            <w:tcW w:w="5140" w:type="dxa"/>
-            <w:gridSpan w:val="2"/>
-            <w:shd w:val="clear" w:color="auto" w:fill="auto"/>
-          </w:tcPr>
-          <w:p>
-            <w:pPr>
-              <w:jc w:val="center"/>
-              <w:rPr>
-                <w:rFonts w:ascii="Arial" w:hAnsi="Arial" w:cs="Arial"/>
-                <w:b/>
-                <w:bCs/>
-                <w:sz w:val="22"/>
-                <w:szCs w:val="22"/>
-              </w:rPr>
-            </w:pPr>
-            <w:r>
-              <w:rPr>
-                <w:rFonts w:ascii="Arial" w:hAnsi="Arial" w:cs="Arial"/>
-                <w:b/>
-                <w:bCs/>
-                <w:sz w:val="22"/>
-                <w:szCs w:val="22"/>
-              </w:rPr>
-              <w:t>Alias Names</w:t>
-            </w:r>
-          </w:p>
-        </w:tc>
-        <w:tc>
-          <w:tcPr>
-            <w:tcW w:w="2570" w:type="dxa"/>
-            <w:vMerge w:val="restart"/>
-            <w:shd w:val="clear" w:color="auto" w:fill="auto"/>
-          </w:tcPr>
-          <w:p>
-            <w:pPr>
-              <w:jc w:val="center"/>
-              <w:rPr>
-                <w:rFonts w:ascii="Arial" w:hAnsi="Arial" w:cs="Arial"/>
-                <w:b/>
-                <w:bCs/>
-                <w:sz w:val="22"/>
-                <w:szCs w:val="22"/>
-              </w:rPr>
-            </w:pPr>
-            <w:r>
-              <w:rPr>
-                <w:rFonts w:ascii="Arial" w:hAnsi="Arial" w:cs="Arial"/>
-                <w:b/>
-                <w:bCs/>
-                <w:sz w:val="22"/>
-                <w:szCs w:val="22"/>
-              </w:rPr>
-              <w:t xml:space="preserve">Alias </w:t>
-            </w:r>
-            <w:proofErr w:type="spellStart"/>
-            <w:r>
-              <w:rPr>
-                <w:rFonts w:ascii="Arial" w:hAnsi="Arial" w:cs="Arial"/>
-                <w:b/>
-                <w:bCs/>
-                <w:sz w:val="22"/>
-                <w:szCs w:val="22"/>
-              </w:rPr>
-              <w:t>DoB</w:t>
-            </w:r>
-            <w:proofErr w:type="spellEnd"/>
-          </w:p>
-        </w:tc>
-        <w:tc>
-          <w:tcPr>
-            <w:tcW w:w="2570" w:type="dxa"/>
-            <w:vMerge w:val="restart"/>
-            <w:shd w:val="clear" w:color="auto" w:fill="auto"/>
-          </w:tcPr>
-          <w:p>
-            <w:pPr>
-              <w:jc w:val="center"/>
-              <w:rPr>
-                <w:rFonts w:ascii="Arial" w:hAnsi="Arial" w:cs="Arial"/>
-                <w:b/>
-                <w:bCs/>
-                <w:sz w:val="22"/>
-                <w:szCs w:val="22"/>
-              </w:rPr>
-            </w:pPr>
-            <w:r>
-              <w:rPr>
-                <w:rFonts w:ascii="Arial" w:hAnsi="Arial" w:cs="Arial"/>
-                <w:b/>
-                <w:bCs/>
-                <w:sz w:val="22"/>
-                <w:szCs w:val="22"/>
-              </w:rPr>
-              <w:t>Prison Number</w:t>
-            </w:r>
-          </w:p>
-        </w:tc>
-      </w:tr>
-      <w:tr>
-        <w:tc>
-          <w:tcPr>
-            <w:tcW w:w="2570" w:type="dxa"/>
-            <w:tcBorders>
-              <w:bottom w:val="single" w:sz="4" w:space="0" w:color="auto"/>
-            </w:tcBorders>
-            <w:shd w:val="clear" w:color="auto" w:fill="auto"/>
-          </w:tcPr>
-          <w:p>
-            <w:pPr>
-              <w:jc w:val="center"/>
-              <w:rPr>
-                <w:rFonts w:ascii="Arial" w:hAnsi="Arial" w:cs="Arial"/>
-                <w:b/>
-                <w:bCs/>
-                <w:sz w:val="22"/>
-                <w:szCs w:val="22"/>
-              </w:rPr>
-            </w:pPr>
-            <w:r>
-              <w:rPr>
-                <w:rFonts w:ascii="Arial" w:hAnsi="Arial" w:cs="Arial"/>
-                <w:b/>
-                <w:bCs/>
-                <w:sz w:val="22"/>
-                <w:szCs w:val="22"/>
-              </w:rPr>
-              <w:t>Forename</w:t>
-            </w:r>
-          </w:p>
-        </w:tc>
-        <w:tc>
-          <w:tcPr>
-            <w:tcW w:w="2570" w:type="dxa"/>
-            <w:tcBorders>
-              <w:bottom w:val="single" w:sz="4" w:space="0" w:color="auto"/>
-            </w:tcBorders>
-            <w:shd w:val="clear" w:color="auto" w:fill="auto"/>
-          </w:tcPr>
-          <w:p>
-            <w:pPr>
-              <w:jc w:val="center"/>
-              <w:rPr>
-                <w:rFonts w:ascii="Arial" w:hAnsi="Arial" w:cs="Arial"/>
-                <w:b/>
-                <w:bCs/>
-                <w:sz w:val="22"/>
-                <w:szCs w:val="22"/>
-              </w:rPr>
-            </w:pPr>
-            <w:r>
-              <w:rPr>
-                <w:rFonts w:ascii="Arial" w:hAnsi="Arial" w:cs="Arial"/>
-                <w:b/>
-                <w:bCs/>
-                <w:sz w:val="22"/>
-                <w:szCs w:val="22"/>
-              </w:rPr>
-              <w:t>Surname</w:t>
-            </w:r>
-          </w:p>
-        </w:tc>
-        <w:tc>
-          <w:tcPr>
-            <w:tcW w:w="2570" w:type="dxa"/>
-            <w:vMerge/>
-            <w:tcBorders>
-              <w:bottom w:val="single" w:sz="4" w:space="0" w:color="auto"/>
-            </w:tcBorders>
-            <w:shd w:val="clear" w:color="auto" w:fill="auto"/>
-          </w:tcPr>
-          <w:p>
-            <w:pPr>
-              <w:jc w:val="center"/>
-              <w:rPr>
-                <w:rFonts w:ascii="Arial" w:hAnsi="Arial" w:cs="Arial"/>
-                <w:b/>
-                <w:bCs/>
-                <w:sz w:val="22"/>
-                <w:szCs w:val="22"/>
-              </w:rPr>
-            </w:pPr>
-          </w:p>
-        </w:tc>
-        <w:tc>
-          <w:tcPr>
-            <w:tcW w:w="2570" w:type="dxa"/>
-            <w:vMerge/>
-            <w:tcBorders>
-              <w:bottom w:val="single" w:sz="4" w:space="0" w:color="auto"/>
-            </w:tcBorders>
-            <w:shd w:val="clear" w:color="auto" w:fill="auto"/>
-          </w:tcPr>
-          <w:p>
-            <w:pPr>
-              <w:jc w:val="center"/>
-              <w:rPr>
-                <w:rFonts w:ascii="Arial" w:hAnsi="Arial" w:cs="Arial"/>
-                <w:b/>
-                <w:bCs/>
-                <w:sz w:val="22"/>
-                <w:szCs w:val="22"/>
-              </w:rPr>
-            </w:pPr>
-          </w:p>
-        </w:tc>
-      </w:tr>
-      <w:tr>
-        <w:tc>
-          <w:tcPr>
-            <w:tcW w:w="2570" w:type="dxa"/>
-            <w:tcBorders>
-              <w:top w:val="single" w:sz="4" w:space="0" w:color="auto"/>
-            </w:tcBorders>
-            <w:shd w:val="clear" w:color="auto" w:fill="auto"/>
-          </w:tcPr>
-          <w:p>
-            <w:pPr>
-              <w:rPr>
-                <w:rFonts w:ascii="Arial" w:hAnsi="Arial" w:cs="Arial"/>
-                <w:sz w:val="22"/>
-                <w:szCs w:val="22"/>
-              </w:rPr>
-            </w:pPr>
-            <w:r>
-              <w:rPr>
-                <w:rFonts w:ascii="Arial" w:hAnsi="Arial" w:cs="Arial"/>
-                <w:b/>
-                <w:bCs/>
-                <w:sz w:val="22"/>
-                <w:szCs w:val="22"/>
-              </w:rPr>
-              <w:fldChar w:fldCharType="begin"/>
-            </w:r>
-            <w:r>
-              <w:rPr>
-                <w:rFonts w:ascii="Arial" w:hAnsi="Arial" w:cs="Arial"/>
-                <w:b/>
-                <w:bCs/>
-                <w:sz w:val="22"/>
-                <w:szCs w:val="22"/>
-              </w:rPr>
-              <w:instrText xml:space="preserve"> MERGEFIELD =aliases \* MERGEFORMAT </w:instrText>
-            </w:r>
-            <w:r>
-              <w:rPr>
-                <w:rFonts w:ascii="Arial" w:hAnsi="Arial" w:cs="Arial"/>
-                <w:b/>
-                <w:bCs/>
-                <w:sz w:val="22"/>
-                <w:szCs w:val="22"/>
-              </w:rPr>
-              <w:fldChar w:fldCharType="separate"/>
-            </w:r>
-            <w:r>
-              <w:rPr>
-                <w:rFonts w:ascii="Arial" w:hAnsi="Arial" w:cs="Arial"/>
-                <w:b/>
-                <w:bCs/>
-                <w:noProof/>
-                <w:sz w:val="22"/>
-                <w:szCs w:val="22"/>
-              </w:rPr>
-              <w:t>«=aliases»</w:t>
-            </w:r>
-            <w:r>
-              <w:rPr>
-                <w:rFonts w:ascii="Arial" w:hAnsi="Arial" w:cs="Arial"/>
-                <w:b/>
-                <w:bCs/>
-                <w:sz w:val="22"/>
-                <w:szCs w:val="22"/>
-              </w:rPr>
-              <w:fldChar w:fldCharType="end"/>
-            </w:r>
-          </w:p>
-        </w:tc>
-        <w:tc>
-          <w:tcPr>
-            <w:tcW w:w="2570" w:type="dxa"/>
-            <w:tcBorders>
-              <w:top w:val="single" w:sz="4" w:space="0" w:color="auto"/>
-            </w:tcBorders>
-            <w:shd w:val="clear" w:color="auto" w:fill="auto"/>
-          </w:tcPr>
-          <w:p>
-            <w:pPr>
-              <w:rPr>
-                <w:rFonts w:ascii="Arial" w:hAnsi="Arial" w:cs="Arial"/>
-                <w:sz w:val="22"/>
-                <w:szCs w:val="22"/>
-              </w:rPr>
-            </w:pPr>
-          </w:p>
-        </w:tc>
-        <w:tc>
-          <w:tcPr>
-            <w:tcW w:w="2570" w:type="dxa"/>
-            <w:tcBorders>
-              <w:top w:val="single" w:sz="4" w:space="0" w:color="auto"/>
-            </w:tcBorders>
-            <w:shd w:val="clear" w:color="auto" w:fill="auto"/>
-          </w:tcPr>
-          <w:p>
-            <w:pPr>
-              <w:rPr>
-                <w:rFonts w:ascii="Arial" w:hAnsi="Arial" w:cs="Arial"/>
-                <w:sz w:val="22"/>
-                <w:szCs w:val="22"/>
-              </w:rPr>
-            </w:pPr>
-          </w:p>
-        </w:tc>
-        <w:tc>
-          <w:tcPr>
-            <w:tcW w:w="2570" w:type="dxa"/>
-            <w:tcBorders>
-              <w:top w:val="single" w:sz="4" w:space="0" w:color="auto"/>
-            </w:tcBorders>
-            <w:shd w:val="clear" w:color="auto" w:fill="auto"/>
-          </w:tcPr>
-          <w:p>
-            <w:pPr>
-              <w:rPr>
-                <w:rFonts w:ascii="Arial" w:hAnsi="Arial" w:cs="Arial"/>
-                <w:sz w:val="22"/>
-                <w:szCs w:val="22"/>
-              </w:rPr>
-            </w:pPr>
-          </w:p>
-        </w:tc>
-      </w:tr>
-      <w:tr>
-        <w:tc>
-          <w:tcPr>
-            <w:tcW w:w="2570" w:type="dxa"/>
-            <w:shd w:val="clear" w:color="auto" w:fill="auto"/>
-          </w:tcPr>
-          <w:p>
-            <w:pPr>
-              <w:rPr>
-                <w:rFonts w:ascii="Arial" w:hAnsi="Arial" w:cs="Arial"/>
-                <w:sz w:val="22"/>
-                <w:szCs w:val="22"/>
-              </w:rPr>
-            </w:pPr>
-          </w:p>
-        </w:tc>
-        <w:tc>
-          <w:tcPr>
-            <w:tcW w:w="2570" w:type="dxa"/>
-            <w:shd w:val="clear" w:color="auto" w:fill="auto"/>
-          </w:tcPr>
-          <w:p>
-            <w:pPr>
-              <w:rPr>
-                <w:rFonts w:ascii="Arial" w:hAnsi="Arial" w:cs="Arial"/>
-                <w:sz w:val="22"/>
-                <w:szCs w:val="22"/>
-              </w:rPr>
-            </w:pPr>
-          </w:p>
-        </w:tc>
-        <w:tc>
-          <w:tcPr>
-            <w:tcW w:w="2570" w:type="dxa"/>
-            <w:shd w:val="clear" w:color="auto" w:fill="auto"/>
-          </w:tcPr>
-          <w:p>
-            <w:pPr>
-              <w:rPr>
-                <w:rFonts w:ascii="Arial" w:hAnsi="Arial" w:cs="Arial"/>
-                <w:sz w:val="22"/>
-                <w:szCs w:val="22"/>
-              </w:rPr>
-            </w:pPr>
-          </w:p>
-        </w:tc>
-        <w:tc>
-          <w:tcPr>
-            <w:tcW w:w="2570" w:type="dxa"/>
-            <w:shd w:val="clear" w:color="auto" w:fill="auto"/>
-          </w:tcPr>
-          <w:p>
-            <w:pPr>
-              <w:rPr>
-                <w:rFonts w:ascii="Arial" w:hAnsi="Arial" w:cs="Arial"/>
-                <w:sz w:val="22"/>
-                <w:szCs w:val="22"/>
-              </w:rPr>
-            </w:pPr>
-          </w:p>
-        </w:tc>
-      </w:tr>
-      <w:tr>
-        <w:tc>
-          <w:tcPr>
-            <w:tcW w:w="2570" w:type="dxa"/>
-            <w:shd w:val="clear" w:color="auto" w:fill="auto"/>
-          </w:tcPr>
-          <w:p>
-            <w:pPr>
-              <w:rPr>
-                <w:rFonts w:ascii="Arial" w:hAnsi="Arial" w:cs="Arial"/>
-                <w:sz w:val="22"/>
-                <w:szCs w:val="22"/>
-              </w:rPr>
-            </w:pPr>
-          </w:p>
-        </w:tc>
-        <w:tc>
-          <w:tcPr>
-            <w:tcW w:w="2570" w:type="dxa"/>
-            <w:shd w:val="clear" w:color="auto" w:fill="auto"/>
-          </w:tcPr>
-          <w:p>
-            <w:pPr>
-              <w:rPr>
-                <w:rFonts w:ascii="Arial" w:hAnsi="Arial" w:cs="Arial"/>
-                <w:sz w:val="22"/>
-                <w:szCs w:val="22"/>
-              </w:rPr>
-            </w:pPr>
-          </w:p>
-        </w:tc>
-        <w:tc>
-          <w:tcPr>
-            <w:tcW w:w="2570" w:type="dxa"/>
-            <w:shd w:val="clear" w:color="auto" w:fill="auto"/>
-          </w:tcPr>
-          <w:p>
-            <w:pPr>
-              <w:rPr>
-                <w:rFonts w:ascii="Arial" w:hAnsi="Arial" w:cs="Arial"/>
-                <w:sz w:val="22"/>
-                <w:szCs w:val="22"/>
-              </w:rPr>
-            </w:pPr>
-          </w:p>
-        </w:tc>
-        <w:tc>
-          <w:tcPr>
-            <w:tcW w:w="2570" w:type="dxa"/>
-            <w:shd w:val="clear" w:color="auto" w:fill="auto"/>
-          </w:tcPr>
-          <w:p>
-            <w:pPr>
-              <w:rPr>
-                <w:rFonts w:ascii="Arial" w:hAnsi="Arial" w:cs="Arial"/>
-                <w:sz w:val="22"/>
-                <w:szCs w:val="22"/>
-              </w:rPr>
-            </w:pPr>
-          </w:p>
-        </w:tc>
-      </w:tr>
-      <w:tr>
-        <w:tc>
-          <w:tcPr>
-            <w:tcW w:w="2570" w:type="dxa"/>
-            <w:shd w:val="clear" w:color="auto" w:fill="auto"/>
-          </w:tcPr>
-          <w:p>
-            <w:pPr>
-              <w:rPr>
-                <w:rFonts w:ascii="Arial" w:hAnsi="Arial" w:cs="Arial"/>
-                <w:sz w:val="22"/>
-                <w:szCs w:val="22"/>
-              </w:rPr>
-            </w:pPr>
-          </w:p>
-        </w:tc>
-        <w:tc>
-          <w:tcPr>
-            <w:tcW w:w="2570" w:type="dxa"/>
-            <w:shd w:val="clear" w:color="auto" w:fill="auto"/>
-          </w:tcPr>
-          <w:p>
-            <w:pPr>
-              <w:rPr>
-                <w:rFonts w:ascii="Arial" w:hAnsi="Arial" w:cs="Arial"/>
-                <w:sz w:val="22"/>
-                <w:szCs w:val="22"/>
-              </w:rPr>
-            </w:pPr>
-          </w:p>
-        </w:tc>
-        <w:tc>
-          <w:tcPr>
-            <w:tcW w:w="2570" w:type="dxa"/>
-            <w:shd w:val="clear" w:color="auto" w:fill="auto"/>
-          </w:tcPr>
-          <w:p>
-            <w:pPr>
-              <w:rPr>
-                <w:rFonts w:ascii="Arial" w:hAnsi="Arial" w:cs="Arial"/>
-                <w:sz w:val="22"/>
-                <w:szCs w:val="22"/>
-              </w:rPr>
-            </w:pPr>
-          </w:p>
-        </w:tc>
-        <w:tc>
-          <w:tcPr>
-            <w:tcW w:w="2570" w:type="dxa"/>
-            <w:shd w:val="clear" w:color="auto" w:fill="auto"/>
-          </w:tcPr>
-          <w:p>
-            <w:pPr>
-              <w:rPr>
-                <w:rFonts w:ascii="Arial" w:hAnsi="Arial" w:cs="Arial"/>
-                <w:sz w:val="22"/>
-                <w:szCs w:val="22"/>
-              </w:rPr>
-            </w:pPr>
-          </w:p>
-        </w:tc>
-      </w:tr>
-      <w:tr>
-        <w:trPr>
-          <w:trHeight w:val="60"/>
-        </w:trPr>
-        <w:tc>
-          <w:tcPr>
-            <w:tcW w:w="2570" w:type="dxa"/>
-            <w:shd w:val="clear" w:color="auto" w:fill="auto"/>
-          </w:tcPr>
-          <w:p>
-            <w:pPr>
-              <w:rPr>
-                <w:rFonts w:ascii="Arial" w:hAnsi="Arial" w:cs="Arial"/>
-                <w:sz w:val="22"/>
-                <w:szCs w:val="22"/>
-              </w:rPr>
-            </w:pPr>
-          </w:p>
-        </w:tc>
-        <w:tc>
-          <w:tcPr>
-            <w:tcW w:w="2570" w:type="dxa"/>
-            <w:shd w:val="clear" w:color="auto" w:fill="auto"/>
-          </w:tcPr>
-          <w:p>
-            <w:pPr>
-              <w:rPr>
-                <w:rFonts w:ascii="Arial" w:hAnsi="Arial" w:cs="Arial"/>
-                <w:sz w:val="22"/>
-                <w:szCs w:val="22"/>
-              </w:rPr>
-            </w:pPr>
-          </w:p>
-        </w:tc>
-        <w:tc>
-          <w:tcPr>
-            <w:tcW w:w="2570" w:type="dxa"/>
-            <w:shd w:val="clear" w:color="auto" w:fill="auto"/>
-          </w:tcPr>
-          <w:p>
-            <w:pPr>
-              <w:rPr>
-                <w:rFonts w:ascii="Arial" w:hAnsi="Arial" w:cs="Arial"/>
-                <w:sz w:val="22"/>
-                <w:szCs w:val="22"/>
-              </w:rPr>
-            </w:pPr>
-          </w:p>
-        </w:tc>
-        <w:tc>
-          <w:tcPr>
-            <w:tcW w:w="2570" w:type="dxa"/>
-            <w:shd w:val="clear" w:color="auto" w:fill="auto"/>
-          </w:tcPr>
-          <w:p>
-            <w:pPr>
-              <w:rPr>
-                <w:rFonts w:ascii="Arial" w:hAnsi="Arial" w:cs="Arial"/>
-                <w:sz w:val="22"/>
-                <w:szCs w:val="22"/>
-              </w:rPr>
-            </w:pPr>
-          </w:p>
-        </w:tc>
-      </w:tr>
-      <w:tr>
-        <w:trPr>
-          <w:trHeight w:val="60"/>
-        </w:trPr>
-        <w:tc>
-          <w:tcPr>
-            <w:tcW w:w="2570" w:type="dxa"/>
-            <w:shd w:val="clear" w:color="auto" w:fill="auto"/>
-          </w:tcPr>
-          <w:p>
-            <w:pPr>
-              <w:rPr>
-                <w:rFonts w:ascii="Arial" w:hAnsi="Arial" w:cs="Arial"/>
-                <w:sz w:val="22"/>
-                <w:szCs w:val="22"/>
-              </w:rPr>
-            </w:pPr>
-          </w:p>
-        </w:tc>
-        <w:tc>
-          <w:tcPr>
-            <w:tcW w:w="2570" w:type="dxa"/>
-            <w:shd w:val="clear" w:color="auto" w:fill="auto"/>
-          </w:tcPr>
-          <w:p>
-            <w:pPr>
-              <w:rPr>
-                <w:rFonts w:ascii="Arial" w:hAnsi="Arial" w:cs="Arial"/>
-                <w:sz w:val="22"/>
-                <w:szCs w:val="22"/>
-              </w:rPr>
-            </w:pPr>
-          </w:p>
-        </w:tc>
-        <w:tc>
-          <w:tcPr>
-            <w:tcW w:w="2570" w:type="dxa"/>
-            <w:shd w:val="clear" w:color="auto" w:fill="auto"/>
-          </w:tcPr>
-          <w:p>
-            <w:pPr>
-              <w:rPr>
-                <w:rFonts w:ascii="Arial" w:hAnsi="Arial" w:cs="Arial"/>
-                <w:sz w:val="22"/>
-                <w:szCs w:val="22"/>
-              </w:rPr>
-            </w:pPr>
-          </w:p>
-        </w:tc>
-        <w:tc>
-          <w:tcPr>
-            <w:tcW w:w="2570" w:type="dxa"/>
-            <w:shd w:val="clear" w:color="auto" w:fill="auto"/>
-          </w:tcPr>
-          <w:p>
-            <w:pPr>
-              <w:rPr>
-                <w:rFonts w:ascii="Arial" w:hAnsi="Arial" w:cs="Arial"/>
-                <w:sz w:val="22"/>
-                <w:szCs w:val="22"/>
-              </w:rPr>
-            </w:pPr>
-          </w:p>
-        </w:tc>
-      </w:tr>
-      <w:tr>
-        <w:trPr>
-          <w:trHeight w:val="60"/>
-        </w:trPr>
-        <w:tc>
-          <w:tcPr>
-            <w:tcW w:w="2570" w:type="dxa"/>
-            <w:shd w:val="clear" w:color="auto" w:fill="auto"/>
-          </w:tcPr>
-          <w:p>
-            <w:pPr>
-              <w:rPr>
-                <w:rFonts w:ascii="Arial" w:hAnsi="Arial" w:cs="Arial"/>
-                <w:sz w:val="22"/>
-                <w:szCs w:val="22"/>
-              </w:rPr>
-            </w:pPr>
-          </w:p>
-        </w:tc>
-        <w:tc>
-          <w:tcPr>
-            <w:tcW w:w="2570" w:type="dxa"/>
-            <w:shd w:val="clear" w:color="auto" w:fill="auto"/>
-          </w:tcPr>
-          <w:p>
-            <w:pPr>
-              <w:rPr>
-                <w:rFonts w:ascii="Arial" w:hAnsi="Arial" w:cs="Arial"/>
-                <w:sz w:val="22"/>
-                <w:szCs w:val="22"/>
-              </w:rPr>
-            </w:pPr>
-          </w:p>
-        </w:tc>
-        <w:tc>
-          <w:tcPr>
-            <w:tcW w:w="2570" w:type="dxa"/>
-            <w:shd w:val="clear" w:color="auto" w:fill="auto"/>
-          </w:tcPr>
-          <w:p>
-            <w:pPr>
-              <w:rPr>
-                <w:rFonts w:ascii="Arial" w:hAnsi="Arial" w:cs="Arial"/>
-                <w:sz w:val="22"/>
-                <w:szCs w:val="22"/>
-              </w:rPr>
-            </w:pPr>
-          </w:p>
-        </w:tc>
-        <w:tc>
-          <w:tcPr>
-            <w:tcW w:w="2570" w:type="dxa"/>
-            <w:shd w:val="clear" w:color="auto" w:fill="auto"/>
-          </w:tcPr>
-          <w:p>
-            <w:pPr>
-              <w:rPr>
-                <w:rFonts w:ascii="Arial" w:hAnsi="Arial" w:cs="Arial"/>
-                <w:sz w:val="22"/>
-                <w:szCs w:val="22"/>
-              </w:rPr>
-            </w:pPr>
-          </w:p>
-        </w:tc>
-      </w:tr>
-    </w:tbl>
+    <w:p>
+      <w:pPr>
+        <w:pStyle w:val="Heading1"/>
+        <w:jc w:val="center"/>
+        <w:rPr>
+          <w:rFonts w:ascii="Arial" w:hAnsi="Arial" w:cs="Arial"/>
+          <w:sz w:val="32"/>
+          <w:szCs w:val="32"/>
+        </w:rPr>
+      </w:pPr>
+    </w:p>
+    <w:p>
+      <w:pPr>
+        <w:pStyle w:val="Heading1"/>
+        <w:jc w:val="center"/>
+        <w:rPr>
+          <w:rFonts w:ascii="Arial" w:hAnsi="Arial" w:cs="Arial"/>
+          <w:sz w:val="32"/>
+          <w:szCs w:val="32"/>
+        </w:rPr>
+      </w:pPr>
+    </w:p>
     <w:p>
       <w:pPr>
         <w:pStyle w:val="Heading1"/>
@@ -1953,21 +1322,7 @@
           <w:rFonts w:ascii="Arial" w:hAnsi="Arial" w:cs="Arial"/>
           <w:szCs w:val="24"/>
         </w:rPr>
-        <w:t xml:space="preserve"> or if there is no trace of records held, please indicate </w:t>
-      </w:r>
-      <w:r>
-        <w:rPr>
-          <w:rFonts w:ascii="Arial" w:hAnsi="Arial" w:cs="Arial"/>
-          <w:szCs w:val="24"/>
-        </w:rPr>
-        <w:t>below,</w:t>
-      </w:r>
-      <w:r>
-        <w:rPr>
-          <w:rFonts w:ascii="Arial" w:hAnsi="Arial" w:cs="Arial"/>
-          <w:szCs w:val="24"/>
-        </w:rPr>
-        <w:t xml:space="preserve"> and return this request. Otherwise please send the files/copies to the </w:t>
+        <w:t xml:space="preserve"> or if there is no trace of records held, please indicate below and return this request. Otherwise please send the files/copies to the </w:t>
       </w:r>
       <w:r>
         <w:rPr>
@@ -2418,7 +1773,6 @@
           <w:rFonts w:ascii="Arial" w:hAnsi="Arial"/>
           <w:szCs w:val="24"/>
         </w:rPr>
-        <w:lastRenderedPageBreak/>
         <w:t>Ministry of Justice</w:t>
       </w:r>
     </w:p>
@@ -3195,30 +2549,30 @@
       </w:rPr>
     </w:lvl>
   </w:abstractNum>
-  <w:num w:numId="1" w16cid:durableId="1392272479">
+  <w:num w:numId="1" w16cid:durableId="496505190">
     <w:abstractNumId w:val="2"/>
   </w:num>
-  <w:num w:numId="2" w16cid:durableId="1873150688">
+  <w:num w:numId="2" w16cid:durableId="471871854">
     <w:abstractNumId w:val="7"/>
   </w:num>
-  <w:num w:numId="3" w16cid:durableId="70667683">
+  <w:num w:numId="3" w16cid:durableId="1965185302">
     <w:abstractNumId w:val="5"/>
   </w:num>
-  <w:num w:numId="4" w16cid:durableId="919171235">
+  <w:num w:numId="4" w16cid:durableId="1602563028">
     <w:abstractNumId w:val="7"/>
     <w:lvlOverride w:ilvl="0"/>
   </w:num>
-  <w:num w:numId="5" w16cid:durableId="1530339787">
+  <w:num w:numId="5" w16cid:durableId="761679817">
     <w:abstractNumId w:val="5"/>
     <w:lvlOverride w:ilvl="0"/>
   </w:num>
-  <w:num w:numId="6" w16cid:durableId="326905513">
+  <w:num w:numId="6" w16cid:durableId="320743899">
     <w:abstractNumId w:val="3"/>
   </w:num>
-  <w:num w:numId="7" w16cid:durableId="985014159">
+  <w:num w:numId="7" w16cid:durableId="1741100643">
     <w:abstractNumId w:val="6"/>
   </w:num>
-  <w:num w:numId="8" w16cid:durableId="1800997273">
+  <w:num w:numId="8" w16cid:durableId="67768556">
     <w:abstractNumId w:val="6"/>
     <w:lvlOverride w:ilvl="0"/>
     <w:lvlOverride w:ilvl="1">
@@ -3246,7 +2600,7 @@
       <w:startOverride w:val="1"/>
     </w:lvlOverride>
   </w:num>
-  <w:num w:numId="9" w16cid:durableId="1978950201">
+  <w:num w:numId="9" w16cid:durableId="1674993229">
     <w:abstractNumId w:val="3"/>
     <w:lvlOverride w:ilvl="0"/>
     <w:lvlOverride w:ilvl="1">
@@ -3274,13 +2628,13 @@
       <w:startOverride w:val="1"/>
     </w:lvlOverride>
   </w:num>
-  <w:num w:numId="10" w16cid:durableId="1861629028">
+  <w:num w:numId="10" w16cid:durableId="213544098">
     <w:abstractNumId w:val="0"/>
   </w:num>
-  <w:num w:numId="11" w16cid:durableId="589974302">
+  <w:num w:numId="11" w16cid:durableId="1390568587">
     <w:abstractNumId w:val="1"/>
   </w:num>
-  <w:num w:numId="12" w16cid:durableId="174729660">
+  <w:num w:numId="12" w16cid:durableId="1896694124">
     <w:abstractNumId w:val="4"/>
   </w:num>
 </w:numbering>

</xml_diff>

<commit_message>
pdp updated with tel number
</commit_message>
<xml_diff>
--- a/lib/assets/pdp.docx
+++ b/lib/assets/pdp.docx
@@ -380,6 +380,50 @@
                       <w:lang w:val="de-DE"/>
                     </w:rPr>
                   </w:pPr>
+                </w:p>
+                <w:p>
+                  <w:pPr>
+                    <w:overflowPunct w:val="0"/>
+                    <w:autoSpaceDE w:val="0"/>
+                    <w:autoSpaceDN w:val="0"/>
+                    <w:adjustRightInd w:val="0"/>
+                    <w:spacing w:line="220" w:lineRule="exact"/>
+                    <w:rPr>
+                      <w:rFonts w:ascii="Arial" w:hAnsi="Arial" w:cs="Arial"/>
+                      <w:b/>
+                      <w:sz w:val="22"/>
+                      <w:lang w:val="de-DE"/>
+                    </w:rPr>
+                  </w:pPr>
+                  <w:proofErr w:type="gramStart"/>
+                  <w:r>
+                    <w:rPr>
+                      <w:rFonts w:ascii="Arial" w:hAnsi="Arial" w:cs="Arial"/>
+                      <w:b/>
+                      <w:sz w:val="22"/>
+                      <w:lang w:val="de-DE"/>
+                    </w:rPr>
+                    <w:t xml:space="preserve">T  </w:t>
+                  </w:r>
+                  <w:r>
+                    <w:rPr>
+                      <w:rFonts w:ascii="Arial" w:hAnsi="Arial" w:cs="Arial"/>
+                      <w:bCs/>
+                      <w:sz w:val="22"/>
+                      <w:lang w:val="de-DE"/>
+                    </w:rPr>
+                    <w:t>01283</w:t>
+                  </w:r>
+                  <w:proofErr w:type="gramEnd"/>
+                  <w:r>
+                    <w:rPr>
+                      <w:rFonts w:ascii="Arial" w:hAnsi="Arial" w:cs="Arial"/>
+                      <w:bCs/>
+                      <w:sz w:val="22"/>
+                      <w:lang w:val="de-DE"/>
+                    </w:rPr>
+                    <w:t xml:space="preserve"> 496 136</w:t>
+                  </w:r>
                 </w:p>
                 <w:p>
                   <w:pPr>
@@ -3582,6 +3626,15 @@
 </file>
 
 <file path=customXml/item1.xml><?xml version="1.0" encoding="utf-8"?>
+<?mso-contentType ?>
+<FormTemplates xmlns="http://schemas.microsoft.com/sharepoint/v3/contenttype/forms">
+  <Display>DocumentLibraryForm</Display>
+  <Edit>DocumentLibraryForm</Edit>
+  <New>DocumentLibraryForm</New>
+</FormTemplates>
+</file>
+
+<file path=customXml/item2.xml><?xml version="1.0" encoding="utf-8"?>
 <ct:contentTypeSchema xmlns:ct="http://schemas.microsoft.com/office/2006/metadata/contentType" xmlns:ma="http://schemas.microsoft.com/office/2006/metadata/properties/metaAttributes" ct:_="" ma:_="" ma:contentTypeName="Document" ma:contentTypeID="0x010100F11F4C0EEA29DA45AC6530CDD0D0C9AA" ma:contentTypeVersion="11" ma:contentTypeDescription="Create a new document." ma:contentTypeScope="" ma:versionID="440eab990a5cf25dfae7ea87336a38de">
   <xsd:schema xmlns:xsd="http://www.w3.org/2001/XMLSchema" xmlns:xs="http://www.w3.org/2001/XMLSchema" xmlns:p="http://schemas.microsoft.com/office/2006/metadata/properties" xmlns:ns3="b214e182-95f6-4c22-a9c3-241c4cbb94b9" xmlns:ns4="523b244e-c5f8-49c8-b6e0-51dbe4370306" targetNamespace="http://schemas.microsoft.com/office/2006/metadata/properties" ma:root="true" ma:fieldsID="a372a30621413fae82b201becff5bfbc" ns3:_="" ns4:_="">
     <xsd:import namespace="b214e182-95f6-4c22-a9c3-241c4cbb94b9"/>
@@ -3790,16 +3843,15 @@
 </ct:contentTypeSchema>
 </file>
 
-<file path=customXml/item2.xml><?xml version="1.0" encoding="utf-8"?>
-<?mso-contentType ?>
-<FormTemplates xmlns="http://schemas.microsoft.com/sharepoint/v3/contenttype/forms">
-  <Display>DocumentLibraryForm</Display>
-  <Edit>DocumentLibraryForm</Edit>
-  <New>DocumentLibraryForm</New>
-</FormTemplates>
+<file path=customXml/itemProps1.xml><?xml version="1.0" encoding="utf-8"?>
+<ds:datastoreItem xmlns:ds="http://schemas.openxmlformats.org/officeDocument/2006/customXml" ds:itemID="{61CFF968-457A-4CE6-B94E-E30AB2949F23}">
+  <ds:schemaRefs>
+    <ds:schemaRef ds:uri="http://schemas.microsoft.com/sharepoint/v3/contenttype/forms"/>
+  </ds:schemaRefs>
+</ds:datastoreItem>
 </file>
 
-<file path=customXml/itemProps1.xml><?xml version="1.0" encoding="utf-8"?>
+<file path=customXml/itemProps2.xml><?xml version="1.0" encoding="utf-8"?>
 <ds:datastoreItem xmlns:ds="http://schemas.openxmlformats.org/officeDocument/2006/customXml" ds:itemID="{8F0BC542-3CAB-4FB2-A772-4E9E3E19C5C7}">
   <ds:schemaRefs>
     <ds:schemaRef ds:uri="http://schemas.microsoft.com/office/2006/metadata/contentType"/>
@@ -3816,12 +3868,4 @@
     <ds:schemaRef ds:uri="http://schemas.microsoft.com/internal/obd"/>
   </ds:schemaRefs>
 </ds:datastoreItem>
-</file>
-
-<file path=customXml/itemProps2.xml><?xml version="1.0" encoding="utf-8"?>
-<ds:datastoreItem xmlns:ds="http://schemas.openxmlformats.org/officeDocument/2006/customXml" ds:itemID="{61CFF968-457A-4CE6-B94E-E30AB2949F23}">
-  <ds:schemaRefs>
-    <ds:schemaRef ds:uri="http://schemas.microsoft.com/sharepoint/v3/contenttype/forms"/>
-  </ds:schemaRefs>
-</ds:datastoreItem>
 </file>
</xml_diff>

<commit_message>
Slight alignment changes (#2246)
</commit_message>
<xml_diff>
--- a/lib/assets/pdp.docx
+++ b/lib/assets/pdp.docx
@@ -448,16 +448,6 @@
                       <w:lang w:val="de-DE"/>
                     </w:rPr>
                     <w:t>E</w:t>
-                  </w:r>
-                  <w:r>
-                    <w:rPr>
-                      <w:rFonts w:ascii="Arial" w:hAnsi="Arial" w:cs="Arial"/>
-                      <w:b/>
-                      <w:sz w:val="22"/>
-                      <w:szCs w:val="22"/>
-                      <w:lang w:val="de-DE"/>
-                    </w:rPr>
-                    <w:t>:</w:t>
                   </w:r>
                   <w:r>
                     <w:rPr>
@@ -3626,15 +3616,6 @@
 </file>
 
 <file path=customXml/item1.xml><?xml version="1.0" encoding="utf-8"?>
-<?mso-contentType ?>
-<FormTemplates xmlns="http://schemas.microsoft.com/sharepoint/v3/contenttype/forms">
-  <Display>DocumentLibraryForm</Display>
-  <Edit>DocumentLibraryForm</Edit>
-  <New>DocumentLibraryForm</New>
-</FormTemplates>
-</file>
-
-<file path=customXml/item2.xml><?xml version="1.0" encoding="utf-8"?>
 <ct:contentTypeSchema xmlns:ct="http://schemas.microsoft.com/office/2006/metadata/contentType" xmlns:ma="http://schemas.microsoft.com/office/2006/metadata/properties/metaAttributes" ct:_="" ma:_="" ma:contentTypeName="Document" ma:contentTypeID="0x010100F11F4C0EEA29DA45AC6530CDD0D0C9AA" ma:contentTypeVersion="11" ma:contentTypeDescription="Create a new document." ma:contentTypeScope="" ma:versionID="440eab990a5cf25dfae7ea87336a38de">
   <xsd:schema xmlns:xsd="http://www.w3.org/2001/XMLSchema" xmlns:xs="http://www.w3.org/2001/XMLSchema" xmlns:p="http://schemas.microsoft.com/office/2006/metadata/properties" xmlns:ns3="b214e182-95f6-4c22-a9c3-241c4cbb94b9" xmlns:ns4="523b244e-c5f8-49c8-b6e0-51dbe4370306" targetNamespace="http://schemas.microsoft.com/office/2006/metadata/properties" ma:root="true" ma:fieldsID="a372a30621413fae82b201becff5bfbc" ns3:_="" ns4:_="">
     <xsd:import namespace="b214e182-95f6-4c22-a9c3-241c4cbb94b9"/>
@@ -3843,15 +3824,16 @@
 </ct:contentTypeSchema>
 </file>
 
-<file path=customXml/itemProps1.xml><?xml version="1.0" encoding="utf-8"?>
-<ds:datastoreItem xmlns:ds="http://schemas.openxmlformats.org/officeDocument/2006/customXml" ds:itemID="{61CFF968-457A-4CE6-B94E-E30AB2949F23}">
-  <ds:schemaRefs>
-    <ds:schemaRef ds:uri="http://schemas.microsoft.com/sharepoint/v3/contenttype/forms"/>
-  </ds:schemaRefs>
-</ds:datastoreItem>
+<file path=customXml/item2.xml><?xml version="1.0" encoding="utf-8"?>
+<?mso-contentType ?>
+<FormTemplates xmlns="http://schemas.microsoft.com/sharepoint/v3/contenttype/forms">
+  <Display>DocumentLibraryForm</Display>
+  <Edit>DocumentLibraryForm</Edit>
+  <New>DocumentLibraryForm</New>
+</FormTemplates>
 </file>
 
-<file path=customXml/itemProps2.xml><?xml version="1.0" encoding="utf-8"?>
+<file path=customXml/itemProps1.xml><?xml version="1.0" encoding="utf-8"?>
 <ds:datastoreItem xmlns:ds="http://schemas.openxmlformats.org/officeDocument/2006/customXml" ds:itemID="{8F0BC542-3CAB-4FB2-A772-4E9E3E19C5C7}">
   <ds:schemaRefs>
     <ds:schemaRef ds:uri="http://schemas.microsoft.com/office/2006/metadata/contentType"/>
@@ -3868,4 +3850,12 @@
     <ds:schemaRef ds:uri="http://schemas.microsoft.com/internal/obd"/>
   </ds:schemaRefs>
 </ds:datastoreItem>
+</file>
+
+<file path=customXml/itemProps2.xml><?xml version="1.0" encoding="utf-8"?>
+<ds:datastoreItem xmlns:ds="http://schemas.openxmlformats.org/officeDocument/2006/customXml" ds:itemID="{61CFF968-457A-4CE6-B94E-E30AB2949F23}">
+  <ds:schemaRefs>
+    <ds:schemaRef ds:uri="http://schemas.microsoft.com/sharepoint/v3/contenttype/forms"/>
+  </ds:schemaRefs>
+</ds:datastoreItem>
 </file>
</xml_diff>